<commit_message>
Fixed up proj 1
</commit_message>
<xml_diff>
--- a/Lab 1/Lab 1.docx
+++ b/Lab 1/Lab 1.docx
@@ -402,7 +402,25 @@
           <w:szCs w:val="28"/>
           <w:lang w:val="ru-RU"/>
         </w:rPr>
-        <w:t xml:space="preserve">: создание, тестирование и поддержка программного обеспечения. </w:t>
+        <w:t>: создание, тестирование и поддержка программного обеспечения</w:t>
+      </w:r>
+      <w:r>
+        <w:rPr>
+          <w:rFonts w:ascii="Times New Roman" w:hAnsi="Times New Roman" w:cs="Times New Roman"/>
+          <w:sz w:val="28"/>
+          <w:szCs w:val="28"/>
+          <w:lang w:val="ru-RU"/>
+        </w:rPr>
+        <w:t>, создание и поддержание инфрастркутуры</w:t>
+      </w:r>
+      <w:r>
+        <w:rPr>
+          <w:rFonts w:ascii="Times New Roman" w:hAnsi="Times New Roman" w:cs="Times New Roman"/>
+          <w:sz w:val="28"/>
+          <w:szCs w:val="28"/>
+          <w:lang w:val="ru-RU"/>
+        </w:rPr>
+        <w:t xml:space="preserve">. </w:t>
       </w:r>
     </w:p>
     <w:p>
@@ -495,30 +513,139 @@
           <w:szCs w:val="28"/>
           <w:lang w:val="ru-RU"/>
         </w:rPr>
-        <w:t xml:space="preserve">, координация команды, контроль сроков и задач. </w:t>
-      </w:r>
-    </w:p>
-    <w:p>
-      <w:pPr>
-        <w:ind w:firstLine="720"/>
-        <w:jc w:val="both"/>
-        <w:rPr>
-          <w:rFonts w:ascii="Times New Roman" w:hAnsi="Times New Roman" w:cs="Times New Roman"/>
-          <w:sz w:val="28"/>
-          <w:szCs w:val="28"/>
-          <w:lang w:val="ru-RU"/>
-        </w:rPr>
-      </w:pPr>
-      <w:r>
-        <w:rPr>
-          <w:rFonts w:ascii="Times New Roman" w:hAnsi="Times New Roman" w:cs="Times New Roman"/>
-          <w:b/>
-          <w:bCs/>
-          <w:sz w:val="28"/>
-          <w:szCs w:val="28"/>
-          <w:lang w:val="ru-RU"/>
-        </w:rPr>
-        <w:t>4</w:t>
+        <w:t>, координация команды, контроль сроков и задач</w:t>
+      </w:r>
+      <w:r>
+        <w:rPr>
+          <w:rFonts w:ascii="Times New Roman" w:hAnsi="Times New Roman" w:cs="Times New Roman"/>
+          <w:sz w:val="28"/>
+          <w:szCs w:val="28"/>
+          <w:lang w:val="ru-RU"/>
+        </w:rPr>
+        <w:t xml:space="preserve">, </w:t>
+      </w:r>
+      <w:r>
+        <w:rPr>
+          <w:rFonts w:ascii="Times New Roman" w:hAnsi="Times New Roman" w:cs="Times New Roman"/>
+          <w:sz w:val="28"/>
+          <w:szCs w:val="28"/>
+          <w:lang w:val="ru-RU"/>
+        </w:rPr>
+        <w:t>распределение ресурсов и бюджета проекта, контроль выполнения требований клиента и качества продукта –</w:t>
+      </w:r>
+      <w:r>
+        <w:rPr>
+          <w:rFonts w:ascii="Times New Roman" w:hAnsi="Times New Roman" w:cs="Times New Roman"/>
+          <w:sz w:val="28"/>
+          <w:szCs w:val="28"/>
+          <w:lang w:val="ru-RU"/>
+        </w:rPr>
+        <w:t xml:space="preserve"> </w:t>
+      </w:r>
+      <w:r>
+        <w:rPr>
+          <w:rFonts w:ascii="Times New Roman" w:hAnsi="Times New Roman" w:cs="Times New Roman"/>
+          <w:sz w:val="28"/>
+          <w:szCs w:val="28"/>
+          <w:lang w:val="ru-RU"/>
+        </w:rPr>
+        <w:t>организация мероприятий по комплексному тестированию продукта независимыми тестировщиками</w:t>
+      </w:r>
+      <w:r>
+        <w:rPr>
+          <w:rFonts w:ascii="Times New Roman" w:hAnsi="Times New Roman" w:cs="Times New Roman"/>
+          <w:sz w:val="28"/>
+          <w:szCs w:val="28"/>
+          <w:lang w:val="ru-RU"/>
+        </w:rPr>
+        <w:t>.</w:t>
+      </w:r>
+    </w:p>
+    <w:p>
+      <w:pPr>
+        <w:ind w:firstLine="720"/>
+        <w:jc w:val="both"/>
+        <w:rPr>
+          <w:rFonts w:ascii="Times New Roman" w:hAnsi="Times New Roman" w:cs="Times New Roman"/>
+          <w:sz w:val="28"/>
+          <w:szCs w:val="28"/>
+          <w:lang w:val="ru-RU"/>
+        </w:rPr>
+      </w:pPr>
+      <w:r>
+        <w:rPr>
+          <w:rFonts w:ascii="Times New Roman" w:hAnsi="Times New Roman" w:cs="Times New Roman"/>
+          <w:b/>
+          <w:bCs/>
+          <w:sz w:val="28"/>
+          <w:szCs w:val="28"/>
+          <w:lang w:val="ru-RU"/>
+        </w:rPr>
+        <w:lastRenderedPageBreak/>
+        <w:t>4.</w:t>
+      </w:r>
+      <w:r>
+        <w:rPr>
+          <w:rFonts w:ascii="Times New Roman" w:hAnsi="Times New Roman" w:cs="Times New Roman"/>
+          <w:b/>
+          <w:bCs/>
+          <w:sz w:val="28"/>
+          <w:szCs w:val="28"/>
+          <w:lang w:val="ru-RU"/>
+        </w:rPr>
+        <w:t xml:space="preserve"> </w:t>
+      </w:r>
+      <w:r>
+        <w:rPr>
+          <w:rFonts w:ascii="Times New Roman" w:hAnsi="Times New Roman" w:cs="Times New Roman"/>
+          <w:b/>
+          <w:bCs/>
+          <w:sz w:val="28"/>
+          <w:szCs w:val="28"/>
+          <w:lang w:val="ru-RU"/>
+        </w:rPr>
+        <w:t>Административный персонал</w:t>
+      </w:r>
+      <w:r>
+        <w:rPr>
+          <w:rFonts w:ascii="Times New Roman" w:hAnsi="Times New Roman" w:cs="Times New Roman"/>
+          <w:sz w:val="28"/>
+          <w:szCs w:val="28"/>
+          <w:lang w:val="ru-RU"/>
+        </w:rPr>
+        <w:t xml:space="preserve">: </w:t>
+      </w:r>
+      <w:r>
+        <w:rPr>
+          <w:rFonts w:ascii="Times New Roman" w:hAnsi="Times New Roman" w:cs="Times New Roman"/>
+          <w:sz w:val="28"/>
+          <w:szCs w:val="28"/>
+          <w:lang w:val="ru-RU"/>
+        </w:rPr>
+        <w:t>найм сотрудников, коммуникация с менеджерами проектов и распределение сотрудников и комманд для проектов в соответствии с требованиями проектов.</w:t>
+      </w:r>
+    </w:p>
+    <w:p>
+      <w:pPr>
+        <w:ind w:firstLine="720"/>
+        <w:jc w:val="both"/>
+        <w:rPr>
+          <w:rFonts w:ascii="Times New Roman" w:hAnsi="Times New Roman" w:cs="Times New Roman"/>
+          <w:sz w:val="28"/>
+          <w:szCs w:val="28"/>
+          <w:lang w:val="ru-RU"/>
+        </w:rPr>
+      </w:pPr>
+      <w:r>
+        <w:rPr>
+          <w:rFonts w:ascii="Times New Roman" w:hAnsi="Times New Roman" w:cs="Times New Roman"/>
+          <w:b/>
+          <w:bCs/>
+          <w:sz w:val="28"/>
+          <w:szCs w:val="28"/>
+          <w:lang w:val="ru-RU"/>
+        </w:rPr>
+        <w:t>5</w:t>
       </w:r>
       <w:r>
         <w:rPr>
@@ -538,30 +665,75 @@
           <w:szCs w:val="28"/>
           <w:lang w:val="ru-RU"/>
         </w:rPr>
-        <w:t xml:space="preserve">: учет платежей, бюджетирование проектов, финансовая отчетность. </w:t>
-      </w:r>
-    </w:p>
-    <w:p>
-      <w:pPr>
-        <w:ind w:firstLine="720"/>
-        <w:jc w:val="both"/>
-        <w:rPr>
-          <w:rFonts w:ascii="Times New Roman" w:hAnsi="Times New Roman" w:cs="Times New Roman"/>
-          <w:sz w:val="28"/>
-          <w:szCs w:val="28"/>
-          <w:lang w:val="ru-RU"/>
-        </w:rPr>
-      </w:pPr>
-      <w:r>
-        <w:rPr>
-          <w:rFonts w:ascii="Times New Roman" w:hAnsi="Times New Roman" w:cs="Times New Roman"/>
-          <w:b/>
-          <w:bCs/>
-          <w:sz w:val="28"/>
-          <w:szCs w:val="28"/>
-          <w:lang w:val="ru-RU"/>
-        </w:rPr>
-        <w:t>5</w:t>
+        <w:t>: учет платежей, бюджетирование проектов,</w:t>
+      </w:r>
+      <w:r>
+        <w:rPr>
+          <w:rFonts w:ascii="Times New Roman" w:hAnsi="Times New Roman" w:cs="Times New Roman"/>
+          <w:sz w:val="28"/>
+          <w:szCs w:val="28"/>
+          <w:lang w:val="ru-RU"/>
+        </w:rPr>
+        <w:t xml:space="preserve"> </w:t>
+      </w:r>
+      <w:r>
+        <w:rPr>
+          <w:rFonts w:ascii="Times New Roman" w:hAnsi="Times New Roman" w:cs="Times New Roman"/>
+          <w:sz w:val="28"/>
+          <w:szCs w:val="28"/>
+          <w:lang w:val="ru-RU"/>
+        </w:rPr>
+        <w:t>финансовая отчетность</w:t>
+      </w:r>
+      <w:r>
+        <w:rPr>
+          <w:rFonts w:ascii="Times New Roman" w:hAnsi="Times New Roman" w:cs="Times New Roman"/>
+          <w:sz w:val="28"/>
+          <w:szCs w:val="28"/>
+          <w:lang w:val="ru-RU"/>
+        </w:rPr>
+        <w:t xml:space="preserve"> – создание отчетов по бюджету, прибыли и затратам проектов</w:t>
+      </w:r>
+      <w:r>
+        <w:rPr>
+          <w:rFonts w:ascii="Times New Roman" w:hAnsi="Times New Roman" w:cs="Times New Roman"/>
+          <w:sz w:val="28"/>
+          <w:szCs w:val="28"/>
+          <w:lang w:val="ru-RU"/>
+        </w:rPr>
+        <w:t>, оплата работы сотрудников</w:t>
+      </w:r>
+      <w:r>
+        <w:rPr>
+          <w:rFonts w:ascii="Times New Roman" w:hAnsi="Times New Roman" w:cs="Times New Roman"/>
+          <w:sz w:val="28"/>
+          <w:szCs w:val="28"/>
+          <w:lang w:val="ru-RU"/>
+        </w:rPr>
+        <w:t xml:space="preserve">. </w:t>
+      </w:r>
+    </w:p>
+    <w:p>
+      <w:pPr>
+        <w:ind w:firstLine="720"/>
+        <w:jc w:val="both"/>
+        <w:rPr>
+          <w:rFonts w:ascii="Times New Roman" w:hAnsi="Times New Roman" w:cs="Times New Roman"/>
+          <w:sz w:val="28"/>
+          <w:szCs w:val="28"/>
+          <w:lang w:val="ru-RU"/>
+        </w:rPr>
+      </w:pPr>
+      <w:r>
+        <w:rPr>
+          <w:rFonts w:ascii="Times New Roman" w:hAnsi="Times New Roman" w:cs="Times New Roman"/>
+          <w:b/>
+          <w:bCs/>
+          <w:sz w:val="28"/>
+          <w:szCs w:val="28"/>
+          <w:lang w:val="ru-RU"/>
+        </w:rPr>
+        <w:t>6</w:t>
       </w:r>
       <w:r>
         <w:rPr>
@@ -581,31 +753,66 @@
           <w:szCs w:val="28"/>
           <w:lang w:val="ru-RU"/>
         </w:rPr>
-        <w:t xml:space="preserve">: разработка маркетинговых стратегий, продвижение услуг компании. </w:t>
-      </w:r>
-    </w:p>
-    <w:p>
-      <w:pPr>
-        <w:ind w:firstLine="720"/>
-        <w:jc w:val="both"/>
-        <w:rPr>
-          <w:rFonts w:ascii="Times New Roman" w:hAnsi="Times New Roman" w:cs="Times New Roman"/>
-          <w:sz w:val="28"/>
-          <w:szCs w:val="28"/>
-          <w:lang w:val="ru-RU"/>
-        </w:rPr>
-      </w:pPr>
-      <w:r>
-        <w:rPr>
-          <w:rFonts w:ascii="Times New Roman" w:hAnsi="Times New Roman" w:cs="Times New Roman"/>
-          <w:b/>
-          <w:bCs/>
-          <w:sz w:val="28"/>
-          <w:szCs w:val="28"/>
-          <w:lang w:val="ru-RU"/>
-        </w:rPr>
-        <w:lastRenderedPageBreak/>
-        <w:t>6</w:t>
+        <w:t>: разработка маркетинговых стратегий</w:t>
+      </w:r>
+      <w:r>
+        <w:rPr>
+          <w:rFonts w:ascii="Times New Roman" w:hAnsi="Times New Roman" w:cs="Times New Roman"/>
+          <w:sz w:val="28"/>
+          <w:szCs w:val="28"/>
+          <w:lang w:val="ru-RU"/>
+        </w:rPr>
+        <w:t xml:space="preserve"> в соответствии с отчетами аналитиков и финансового отдела для привлечения самых </w:t>
+      </w:r>
+      <w:r>
+        <w:rPr>
+          <w:rFonts w:ascii="Times New Roman" w:hAnsi="Times New Roman" w:cs="Times New Roman"/>
+          <w:sz w:val="28"/>
+          <w:szCs w:val="28"/>
+          <w:lang w:val="ru-RU"/>
+        </w:rPr>
+        <w:t>распространенных типов проектов</w:t>
+      </w:r>
+      <w:r>
+        <w:rPr>
+          <w:rFonts w:ascii="Times New Roman" w:hAnsi="Times New Roman" w:cs="Times New Roman"/>
+          <w:sz w:val="28"/>
+          <w:szCs w:val="28"/>
+          <w:lang w:val="ru-RU"/>
+        </w:rPr>
+        <w:t xml:space="preserve"> и прибыльных клиентов</w:t>
+      </w:r>
+      <w:r>
+        <w:rPr>
+          <w:rFonts w:ascii="Times New Roman" w:hAnsi="Times New Roman" w:cs="Times New Roman"/>
+          <w:sz w:val="28"/>
+          <w:szCs w:val="28"/>
+          <w:lang w:val="ru-RU"/>
+        </w:rPr>
+        <w:t xml:space="preserve">, продвижение услуг компании. </w:t>
+      </w:r>
+    </w:p>
+    <w:p>
+      <w:pPr>
+        <w:ind w:firstLine="720"/>
+        <w:jc w:val="both"/>
+        <w:rPr>
+          <w:rFonts w:ascii="Times New Roman" w:hAnsi="Times New Roman" w:cs="Times New Roman"/>
+          <w:sz w:val="28"/>
+          <w:szCs w:val="28"/>
+          <w:lang w:val="ru-RU"/>
+        </w:rPr>
+      </w:pPr>
+      <w:r>
+        <w:rPr>
+          <w:rFonts w:ascii="Times New Roman" w:hAnsi="Times New Roman" w:cs="Times New Roman"/>
+          <w:b/>
+          <w:bCs/>
+          <w:sz w:val="28"/>
+          <w:szCs w:val="28"/>
+          <w:lang w:val="ru-RU"/>
+        </w:rPr>
+        <w:t>7</w:t>
       </w:r>
       <w:r>
         <w:rPr>
@@ -625,30 +832,48 @@
           <w:szCs w:val="28"/>
           <w:lang w:val="ru-RU"/>
         </w:rPr>
-        <w:t xml:space="preserve">: обеспечение безопасности данных клиентов, контроль доступа к ресурсам компании. </w:t>
-      </w:r>
-    </w:p>
-    <w:p>
-      <w:pPr>
-        <w:ind w:firstLine="720"/>
-        <w:jc w:val="both"/>
-        <w:rPr>
-          <w:rFonts w:ascii="Times New Roman" w:hAnsi="Times New Roman" w:cs="Times New Roman"/>
-          <w:sz w:val="28"/>
-          <w:szCs w:val="28"/>
-          <w:lang w:val="ru-RU"/>
-        </w:rPr>
-      </w:pPr>
-      <w:r>
-        <w:rPr>
-          <w:rFonts w:ascii="Times New Roman" w:hAnsi="Times New Roman" w:cs="Times New Roman"/>
-          <w:b/>
-          <w:bCs/>
-          <w:sz w:val="28"/>
-          <w:szCs w:val="28"/>
-          <w:lang w:val="ru-RU"/>
-        </w:rPr>
-        <w:t>7</w:t>
+        <w:t>: обеспечение безопасности данных клиентов, контроль доступа к ресурсам компании</w:t>
+      </w:r>
+      <w:r>
+        <w:rPr>
+          <w:rFonts w:ascii="Times New Roman" w:hAnsi="Times New Roman" w:cs="Times New Roman"/>
+          <w:sz w:val="28"/>
+          <w:szCs w:val="28"/>
+          <w:lang w:val="ru-RU"/>
+        </w:rPr>
+        <w:t xml:space="preserve"> – учет доступа к ресурсам у сотрудников</w:t>
+      </w:r>
+      <w:r>
+        <w:rPr>
+          <w:rFonts w:ascii="Times New Roman" w:hAnsi="Times New Roman" w:cs="Times New Roman"/>
+          <w:sz w:val="28"/>
+          <w:szCs w:val="28"/>
+          <w:lang w:val="ru-RU"/>
+        </w:rPr>
+        <w:t xml:space="preserve">. </w:t>
+      </w:r>
+    </w:p>
+    <w:p>
+      <w:pPr>
+        <w:ind w:firstLine="720"/>
+        <w:jc w:val="both"/>
+        <w:rPr>
+          <w:rFonts w:ascii="Times New Roman" w:hAnsi="Times New Roman" w:cs="Times New Roman"/>
+          <w:sz w:val="28"/>
+          <w:szCs w:val="28"/>
+          <w:lang w:val="ru-RU"/>
+        </w:rPr>
+      </w:pPr>
+      <w:r>
+        <w:rPr>
+          <w:rFonts w:ascii="Times New Roman" w:hAnsi="Times New Roman" w:cs="Times New Roman"/>
+          <w:b/>
+          <w:bCs/>
+          <w:sz w:val="28"/>
+          <w:szCs w:val="28"/>
+          <w:lang w:val="ru-RU"/>
+        </w:rPr>
+        <w:t>8</w:t>
       </w:r>
       <w:r>
         <w:rPr>
@@ -668,30 +893,48 @@
           <w:szCs w:val="28"/>
           <w:lang w:val="ru-RU"/>
         </w:rPr>
-        <w:t xml:space="preserve">: анализ требований клиентов, создание спецификаций для разработчиков, анализ данных для улучшения работы компании. </w:t>
-      </w:r>
-    </w:p>
-    <w:p>
-      <w:pPr>
-        <w:ind w:firstLine="720"/>
-        <w:jc w:val="both"/>
-        <w:rPr>
-          <w:rFonts w:ascii="Times New Roman" w:hAnsi="Times New Roman" w:cs="Times New Roman"/>
-          <w:sz w:val="28"/>
-          <w:szCs w:val="28"/>
-          <w:lang w:val="ru-RU"/>
-        </w:rPr>
-      </w:pPr>
-      <w:r>
-        <w:rPr>
-          <w:rFonts w:ascii="Times New Roman" w:hAnsi="Times New Roman" w:cs="Times New Roman"/>
-          <w:b/>
-          <w:bCs/>
-          <w:sz w:val="28"/>
-          <w:szCs w:val="28"/>
-          <w:lang w:val="ru-RU"/>
-        </w:rPr>
-        <w:t>8</w:t>
+        <w:t>: анализ требований клиентов, создание спецификаций для разработчиков, анализ данных для улучшения работы компании</w:t>
+      </w:r>
+      <w:r>
+        <w:rPr>
+          <w:rFonts w:ascii="Times New Roman" w:hAnsi="Times New Roman" w:cs="Times New Roman"/>
+          <w:sz w:val="28"/>
+          <w:szCs w:val="28"/>
+          <w:lang w:val="ru-RU"/>
+        </w:rPr>
+        <w:t xml:space="preserve"> – создание отчетов по требованиям проектов</w:t>
+      </w:r>
+      <w:r>
+        <w:rPr>
+          <w:rFonts w:ascii="Times New Roman" w:hAnsi="Times New Roman" w:cs="Times New Roman"/>
+          <w:sz w:val="28"/>
+          <w:szCs w:val="28"/>
+          <w:lang w:val="ru-RU"/>
+        </w:rPr>
+        <w:t xml:space="preserve">. </w:t>
+      </w:r>
+    </w:p>
+    <w:p>
+      <w:pPr>
+        <w:ind w:firstLine="720"/>
+        <w:jc w:val="both"/>
+        <w:rPr>
+          <w:rFonts w:ascii="Times New Roman" w:hAnsi="Times New Roman" w:cs="Times New Roman"/>
+          <w:sz w:val="28"/>
+          <w:szCs w:val="28"/>
+          <w:lang w:val="ru-RU"/>
+        </w:rPr>
+      </w:pPr>
+      <w:r>
+        <w:rPr>
+          <w:rFonts w:ascii="Times New Roman" w:hAnsi="Times New Roman" w:cs="Times New Roman"/>
+          <w:b/>
+          <w:bCs/>
+          <w:sz w:val="28"/>
+          <w:szCs w:val="28"/>
+          <w:lang w:val="ru-RU"/>
+        </w:rPr>
+        <w:t>9.</w:t>
       </w:r>
       <w:r>
         <w:rPr>
@@ -711,30 +954,48 @@
           <w:szCs w:val="28"/>
           <w:lang w:val="ru-RU"/>
         </w:rPr>
-        <w:t xml:space="preserve">: проверка качества программного обеспечения, выявление ошибок и проблем в работе ПО. </w:t>
-      </w:r>
-    </w:p>
-    <w:p>
-      <w:pPr>
-        <w:ind w:firstLine="720"/>
-        <w:jc w:val="both"/>
-        <w:rPr>
-          <w:rFonts w:ascii="Times New Roman" w:hAnsi="Times New Roman" w:cs="Times New Roman"/>
-          <w:sz w:val="28"/>
-          <w:szCs w:val="28"/>
-          <w:lang w:val="ru-RU"/>
-        </w:rPr>
-      </w:pPr>
-      <w:r>
-        <w:rPr>
-          <w:rFonts w:ascii="Times New Roman" w:hAnsi="Times New Roman" w:cs="Times New Roman"/>
-          <w:b/>
-          <w:bCs/>
-          <w:sz w:val="28"/>
-          <w:szCs w:val="28"/>
-          <w:lang w:val="ru-RU"/>
-        </w:rPr>
-        <w:t>9</w:t>
+        <w:t>: проверка качества программного обеспечения, выявление ошибок и проблем в работе ПО</w:t>
+      </w:r>
+      <w:r>
+        <w:rPr>
+          <w:rFonts w:ascii="Times New Roman" w:hAnsi="Times New Roman" w:cs="Times New Roman"/>
+          <w:sz w:val="28"/>
+          <w:szCs w:val="28"/>
+          <w:lang w:val="ru-RU"/>
+        </w:rPr>
+        <w:t>, проверка продукта на соблюдение требований клиента</w:t>
+      </w:r>
+      <w:r>
+        <w:rPr>
+          <w:rFonts w:ascii="Times New Roman" w:hAnsi="Times New Roman" w:cs="Times New Roman"/>
+          <w:sz w:val="28"/>
+          <w:szCs w:val="28"/>
+          <w:lang w:val="ru-RU"/>
+        </w:rPr>
+        <w:t xml:space="preserve">. </w:t>
+      </w:r>
+    </w:p>
+    <w:p>
+      <w:pPr>
+        <w:ind w:firstLine="720"/>
+        <w:jc w:val="both"/>
+        <w:rPr>
+          <w:rFonts w:ascii="Times New Roman" w:hAnsi="Times New Roman" w:cs="Times New Roman"/>
+          <w:sz w:val="28"/>
+          <w:szCs w:val="28"/>
+          <w:lang w:val="ru-RU"/>
+        </w:rPr>
+      </w:pPr>
+      <w:r>
+        <w:rPr>
+          <w:rFonts w:ascii="Times New Roman" w:hAnsi="Times New Roman" w:cs="Times New Roman"/>
+          <w:b/>
+          <w:bCs/>
+          <w:sz w:val="28"/>
+          <w:szCs w:val="28"/>
+          <w:lang w:val="ru-RU"/>
+        </w:rPr>
+        <w:t>10</w:t>
       </w:r>
       <w:r>
         <w:rPr>
@@ -795,16 +1056,65 @@
           <w:szCs w:val="28"/>
           <w:lang w:val="ru-RU"/>
         </w:rPr>
-        <w:t>10. Отдел продаж</w:t>
-      </w:r>
-      <w:r>
-        <w:rPr>
-          <w:rFonts w:ascii="Times New Roman" w:hAnsi="Times New Roman" w:cs="Times New Roman"/>
-          <w:sz w:val="28"/>
-          <w:szCs w:val="28"/>
-          <w:lang w:val="ru-RU"/>
-        </w:rPr>
-        <w:t>: продажа услуг компании, взаимодействие с клиентами и заключение контрактов.</w:t>
+        <w:t>1</w:t>
+      </w:r>
+      <w:r>
+        <w:rPr>
+          <w:rFonts w:ascii="Times New Roman" w:hAnsi="Times New Roman" w:cs="Times New Roman"/>
+          <w:b/>
+          <w:bCs/>
+          <w:sz w:val="28"/>
+          <w:szCs w:val="28"/>
+          <w:lang w:val="ru-RU"/>
+        </w:rPr>
+        <w:t>1</w:t>
+      </w:r>
+      <w:r>
+        <w:rPr>
+          <w:rFonts w:ascii="Times New Roman" w:hAnsi="Times New Roman" w:cs="Times New Roman"/>
+          <w:b/>
+          <w:bCs/>
+          <w:sz w:val="28"/>
+          <w:szCs w:val="28"/>
+          <w:lang w:val="ru-RU"/>
+        </w:rPr>
+        <w:t>. Отдел продаж</w:t>
+      </w:r>
+      <w:r>
+        <w:rPr>
+          <w:rFonts w:ascii="Times New Roman" w:hAnsi="Times New Roman" w:cs="Times New Roman"/>
+          <w:sz w:val="28"/>
+          <w:szCs w:val="28"/>
+          <w:lang w:val="ru-RU"/>
+        </w:rPr>
+        <w:t>: продажа услуг компании, взаимодействие с клиентами и заключение контрактов</w:t>
+      </w:r>
+      <w:r>
+        <w:rPr>
+          <w:rFonts w:ascii="Times New Roman" w:hAnsi="Times New Roman" w:cs="Times New Roman"/>
+          <w:sz w:val="28"/>
+          <w:szCs w:val="28"/>
+          <w:lang w:val="ru-RU"/>
+        </w:rPr>
+        <w:t xml:space="preserve">, </w:t>
+      </w:r>
+      <w:r>
+        <w:rPr>
+          <w:rFonts w:ascii="Times New Roman" w:hAnsi="Times New Roman" w:cs="Times New Roman"/>
+          <w:sz w:val="28"/>
+          <w:szCs w:val="28"/>
+          <w:lang w:val="ru-RU"/>
+        </w:rPr>
+        <w:t>регистрация информации о клиентах и проектах</w:t>
+      </w:r>
+      <w:r>
+        <w:rPr>
+          <w:rFonts w:ascii="Times New Roman" w:hAnsi="Times New Roman" w:cs="Times New Roman"/>
+          <w:sz w:val="28"/>
+          <w:szCs w:val="28"/>
+          <w:lang w:val="ru-RU"/>
+        </w:rPr>
+        <w:t>.</w:t>
       </w:r>
     </w:p>
     <w:sectPr>

</xml_diff>

<commit_message>
Fixed up proj 1 (part 2)
</commit_message>
<xml_diff>
--- a/Lab 1/Lab 1.docx
+++ b/Lab 1/Lab 1.docx
@@ -218,39 +218,18 @@
           <w:szCs w:val="28"/>
           <w:lang w:val="ru-RU"/>
         </w:rPr>
-        <w:t>6. Продвижение и маркетинг</w:t>
-      </w:r>
-      <w:r>
-        <w:rPr>
-          <w:rFonts w:ascii="Times New Roman" w:hAnsi="Times New Roman" w:cs="Times New Roman"/>
-          <w:sz w:val="28"/>
-          <w:szCs w:val="28"/>
-          <w:lang w:val="ru-RU"/>
-        </w:rPr>
-        <w:t xml:space="preserve">: развитие маркетинговых стратегий для привлечения новых клиентов и расширения рынка. </w:t>
-      </w:r>
-    </w:p>
-    <w:p>
-      <w:pPr>
-        <w:ind w:firstLine="720"/>
-        <w:jc w:val="both"/>
-        <w:rPr>
-          <w:rFonts w:ascii="Times New Roman" w:hAnsi="Times New Roman" w:cs="Times New Roman"/>
-          <w:sz w:val="28"/>
-          <w:szCs w:val="28"/>
-          <w:lang w:val="ru-RU"/>
-        </w:rPr>
-      </w:pPr>
-      <w:r>
-        <w:rPr>
-          <w:rFonts w:ascii="Times New Roman" w:hAnsi="Times New Roman" w:cs="Times New Roman"/>
-          <w:b/>
-          <w:bCs/>
-          <w:sz w:val="28"/>
-          <w:szCs w:val="28"/>
-          <w:lang w:val="ru-RU"/>
-        </w:rPr>
-        <w:t>7. Обеспечение обслуживания и технической поддержки</w:t>
+        <w:t>6</w:t>
+      </w:r>
+      <w:r>
+        <w:rPr>
+          <w:rFonts w:ascii="Times New Roman" w:hAnsi="Times New Roman" w:cs="Times New Roman"/>
+          <w:b/>
+          <w:bCs/>
+          <w:sz w:val="28"/>
+          <w:szCs w:val="28"/>
+          <w:lang w:val="ru-RU"/>
+        </w:rPr>
+        <w:t>. Обеспечение обслуживания и технической поддержки</w:t>
       </w:r>
       <w:r>
         <w:rPr>
@@ -282,7 +261,18 @@
           <w:szCs w:val="28"/>
           <w:lang w:val="ru-RU"/>
         </w:rPr>
-        <w:t>8. Аналитика и отчетность</w:t>
+        <w:t>7</w:t>
+      </w:r>
+      <w:r>
+        <w:rPr>
+          <w:rFonts w:ascii="Times New Roman" w:hAnsi="Times New Roman" w:cs="Times New Roman"/>
+          <w:b/>
+          <w:bCs/>
+          <w:sz w:val="28"/>
+          <w:szCs w:val="28"/>
+          <w:lang w:val="ru-RU"/>
+        </w:rPr>
+        <w:t>. Аналитика и отчетность</w:t>
       </w:r>
       <w:r>
         <w:rPr>
@@ -314,7 +304,18 @@
           <w:szCs w:val="28"/>
           <w:lang w:val="ru-RU"/>
         </w:rPr>
-        <w:t>9. Управление качеством</w:t>
+        <w:t>8</w:t>
+      </w:r>
+      <w:r>
+        <w:rPr>
+          <w:rFonts w:ascii="Times New Roman" w:hAnsi="Times New Roman" w:cs="Times New Roman"/>
+          <w:b/>
+          <w:bCs/>
+          <w:sz w:val="28"/>
+          <w:szCs w:val="28"/>
+          <w:lang w:val="ru-RU"/>
+        </w:rPr>
+        <w:t>. Управление качеством</w:t>
       </w:r>
       <w:r>
         <w:rPr>
@@ -443,16 +444,90 @@
           <w:szCs w:val="28"/>
           <w:lang w:val="ru-RU"/>
         </w:rPr>
-        <w:t>2. Дизайнеры</w:t>
-      </w:r>
-      <w:r>
-        <w:rPr>
-          <w:rFonts w:ascii="Times New Roman" w:hAnsi="Times New Roman" w:cs="Times New Roman"/>
-          <w:sz w:val="28"/>
-          <w:szCs w:val="28"/>
-          <w:lang w:val="ru-RU"/>
-        </w:rPr>
-        <w:t>: создание пользовательского интерфейса и опыта пользователя для программного обеспечения</w:t>
+        <w:t>2</w:t>
+      </w:r>
+      <w:r>
+        <w:rPr>
+          <w:rFonts w:ascii="Times New Roman" w:hAnsi="Times New Roman" w:cs="Times New Roman"/>
+          <w:b/>
+          <w:bCs/>
+          <w:sz w:val="28"/>
+          <w:szCs w:val="28"/>
+          <w:lang w:val="ru-RU"/>
+        </w:rPr>
+        <w:t>. Менеджеры проектов</w:t>
+      </w:r>
+      <w:r>
+        <w:rPr>
+          <w:rFonts w:ascii="Times New Roman" w:hAnsi="Times New Roman" w:cs="Times New Roman"/>
+          <w:sz w:val="28"/>
+          <w:szCs w:val="28"/>
+          <w:lang w:val="ru-RU"/>
+        </w:rPr>
+        <w:t xml:space="preserve">: </w:t>
+      </w:r>
+      <w:r>
+        <w:rPr>
+          <w:rFonts w:ascii="Times New Roman" w:hAnsi="Times New Roman" w:cs="Times New Roman"/>
+          <w:sz w:val="28"/>
+          <w:szCs w:val="28"/>
+          <w:lang w:val="ru-RU"/>
+        </w:rPr>
+        <w:t>обсуждение требований клиентов</w:t>
+      </w:r>
+      <w:r>
+        <w:rPr>
+          <w:rFonts w:ascii="Times New Roman" w:hAnsi="Times New Roman" w:cs="Times New Roman"/>
+          <w:sz w:val="28"/>
+          <w:szCs w:val="28"/>
+          <w:lang w:val="ru-RU"/>
+        </w:rPr>
+        <w:t>, координация команды, контроль сроков и задач</w:t>
+      </w:r>
+      <w:r>
+        <w:rPr>
+          <w:rFonts w:ascii="Times New Roman" w:hAnsi="Times New Roman" w:cs="Times New Roman"/>
+          <w:sz w:val="28"/>
+          <w:szCs w:val="28"/>
+          <w:lang w:val="ru-RU"/>
+        </w:rPr>
+        <w:t xml:space="preserve">, </w:t>
+      </w:r>
+      <w:r>
+        <w:rPr>
+          <w:rFonts w:ascii="Times New Roman" w:hAnsi="Times New Roman" w:cs="Times New Roman"/>
+          <w:sz w:val="28"/>
+          <w:szCs w:val="28"/>
+          <w:lang w:val="ru-RU"/>
+        </w:rPr>
+        <w:t>распределение ресурсов и бюджета проекта, контроль выполнения требований клиента и качества продукта –</w:t>
+      </w:r>
+      <w:r>
+        <w:rPr>
+          <w:rFonts w:ascii="Times New Roman" w:hAnsi="Times New Roman" w:cs="Times New Roman"/>
+          <w:sz w:val="28"/>
+          <w:szCs w:val="28"/>
+          <w:lang w:val="ru-RU"/>
+        </w:rPr>
+        <w:t xml:space="preserve"> </w:t>
+      </w:r>
+      <w:r>
+        <w:rPr>
+          <w:rFonts w:ascii="Times New Roman" w:hAnsi="Times New Roman" w:cs="Times New Roman"/>
+          <w:sz w:val="28"/>
+          <w:szCs w:val="28"/>
+          <w:lang w:val="ru-RU"/>
+        </w:rPr>
+        <w:t>организация мероприятий по комплексному тестированию продукта независимыми тестировщиками</w:t>
+      </w:r>
+      <w:r>
+        <w:rPr>
+          <w:rFonts w:ascii="Times New Roman" w:hAnsi="Times New Roman" w:cs="Times New Roman"/>
+          <w:sz w:val="28"/>
+          <w:szCs w:val="28"/>
+          <w:lang w:val="ru-RU"/>
+        </w:rPr>
+        <w:t>.</w:t>
       </w:r>
     </w:p>
     <w:p>
@@ -486,7 +561,29 @@
           <w:szCs w:val="28"/>
           <w:lang w:val="ru-RU"/>
         </w:rPr>
-        <w:t>. Менеджеры проектов</w:t>
+        <w:t>.</w:t>
+      </w:r>
+      <w:r>
+        <w:rPr>
+          <w:rFonts w:ascii="Times New Roman" w:hAnsi="Times New Roman" w:cs="Times New Roman"/>
+          <w:b/>
+          <w:bCs/>
+          <w:sz w:val="28"/>
+          <w:szCs w:val="28"/>
+          <w:lang w:val="ru-RU"/>
+        </w:rPr>
+        <w:t xml:space="preserve"> </w:t>
+      </w:r>
+      <w:r>
+        <w:rPr>
+          <w:rFonts w:ascii="Times New Roman" w:hAnsi="Times New Roman" w:cs="Times New Roman"/>
+          <w:b/>
+          <w:bCs/>
+          <w:sz w:val="28"/>
+          <w:szCs w:val="28"/>
+          <w:lang w:val="ru-RU"/>
+        </w:rPr>
+        <w:t>Административный персонал</w:t>
       </w:r>
       <w:r>
         <w:rPr>
@@ -504,34 +601,50 @@
           <w:szCs w:val="28"/>
           <w:lang w:val="ru-RU"/>
         </w:rPr>
-        <w:t>обсуждение требований клиентов</w:t>
-      </w:r>
-      <w:r>
-        <w:rPr>
-          <w:rFonts w:ascii="Times New Roman" w:hAnsi="Times New Roman" w:cs="Times New Roman"/>
-          <w:sz w:val="28"/>
-          <w:szCs w:val="28"/>
-          <w:lang w:val="ru-RU"/>
-        </w:rPr>
-        <w:t>, координация команды, контроль сроков и задач</w:t>
-      </w:r>
-      <w:r>
-        <w:rPr>
-          <w:rFonts w:ascii="Times New Roman" w:hAnsi="Times New Roman" w:cs="Times New Roman"/>
-          <w:sz w:val="28"/>
-          <w:szCs w:val="28"/>
-          <w:lang w:val="ru-RU"/>
-        </w:rPr>
-        <w:t xml:space="preserve">, </w:t>
-      </w:r>
-      <w:r>
-        <w:rPr>
-          <w:rFonts w:ascii="Times New Roman" w:hAnsi="Times New Roman" w:cs="Times New Roman"/>
-          <w:sz w:val="28"/>
-          <w:szCs w:val="28"/>
-          <w:lang w:val="ru-RU"/>
-        </w:rPr>
-        <w:t>распределение ресурсов и бюджета проекта, контроль выполнения требований клиента и качества продукта –</w:t>
+        <w:t>найм сотрудников, коммуникация с менеджерами проектов и распределение сотрудников и комманд для проектов в соответствии с требованиями проектов.</w:t>
+      </w:r>
+    </w:p>
+    <w:p>
+      <w:pPr>
+        <w:ind w:firstLine="720"/>
+        <w:jc w:val="both"/>
+        <w:rPr>
+          <w:rFonts w:ascii="Times New Roman" w:hAnsi="Times New Roman" w:cs="Times New Roman"/>
+          <w:sz w:val="28"/>
+          <w:szCs w:val="28"/>
+          <w:lang w:val="ru-RU"/>
+        </w:rPr>
+      </w:pPr>
+      <w:r>
+        <w:rPr>
+          <w:rFonts w:ascii="Times New Roman" w:hAnsi="Times New Roman" w:cs="Times New Roman"/>
+          <w:b/>
+          <w:bCs/>
+          <w:sz w:val="28"/>
+          <w:szCs w:val="28"/>
+          <w:lang w:val="ru-RU"/>
+        </w:rPr>
+        <w:t>4</w:t>
+      </w:r>
+      <w:r>
+        <w:rPr>
+          <w:rFonts w:ascii="Times New Roman" w:hAnsi="Times New Roman" w:cs="Times New Roman"/>
+          <w:b/>
+          <w:bCs/>
+          <w:sz w:val="28"/>
+          <w:szCs w:val="28"/>
+          <w:lang w:val="ru-RU"/>
+        </w:rPr>
+        <w:t>. Финансовый отдел</w:t>
+      </w:r>
+      <w:r>
+        <w:rPr>
+          <w:rFonts w:ascii="Times New Roman" w:hAnsi="Times New Roman" w:cs="Times New Roman"/>
+          <w:sz w:val="28"/>
+          <w:szCs w:val="28"/>
+          <w:lang w:val="ru-RU"/>
+        </w:rPr>
+        <w:t>: учет платежей, бюджетирование проектов,</w:t>
       </w:r>
       <w:r>
         <w:rPr>
@@ -549,159 +662,220 @@
           <w:szCs w:val="28"/>
           <w:lang w:val="ru-RU"/>
         </w:rPr>
-        <w:t>организация мероприятий по комплексному тестированию продукта независимыми тестировщиками</w:t>
-      </w:r>
-      <w:r>
-        <w:rPr>
-          <w:rFonts w:ascii="Times New Roman" w:hAnsi="Times New Roman" w:cs="Times New Roman"/>
+        <w:t>финансовая отчетность</w:t>
+      </w:r>
+      <w:r>
+        <w:rPr>
+          <w:rFonts w:ascii="Times New Roman" w:hAnsi="Times New Roman" w:cs="Times New Roman"/>
+          <w:sz w:val="28"/>
+          <w:szCs w:val="28"/>
+          <w:lang w:val="ru-RU"/>
+        </w:rPr>
+        <w:t xml:space="preserve"> – создание отчетов по бюджету, прибыли и затратам проектов</w:t>
+      </w:r>
+      <w:r>
+        <w:rPr>
+          <w:rFonts w:ascii="Times New Roman" w:hAnsi="Times New Roman" w:cs="Times New Roman"/>
+          <w:sz w:val="28"/>
+          <w:szCs w:val="28"/>
+          <w:lang w:val="ru-RU"/>
+        </w:rPr>
+        <w:t>, оплата работы сотрудников</w:t>
+      </w:r>
+      <w:r>
+        <w:rPr>
+          <w:rFonts w:ascii="Times New Roman" w:hAnsi="Times New Roman" w:cs="Times New Roman"/>
+          <w:sz w:val="28"/>
+          <w:szCs w:val="28"/>
+          <w:lang w:val="ru-RU"/>
+        </w:rPr>
+        <w:t xml:space="preserve">. </w:t>
+      </w:r>
+    </w:p>
+    <w:p>
+      <w:pPr>
+        <w:ind w:firstLine="720"/>
+        <w:jc w:val="both"/>
+        <w:rPr>
+          <w:rFonts w:ascii="Times New Roman" w:hAnsi="Times New Roman" w:cs="Times New Roman"/>
+          <w:sz w:val="28"/>
+          <w:szCs w:val="28"/>
+          <w:lang w:val="ru-RU"/>
+        </w:rPr>
+      </w:pPr>
+      <w:r>
+        <w:rPr>
+          <w:rFonts w:ascii="Times New Roman" w:hAnsi="Times New Roman" w:cs="Times New Roman"/>
+          <w:b/>
+          <w:bCs/>
+          <w:sz w:val="28"/>
+          <w:szCs w:val="28"/>
+          <w:lang w:val="ru-RU"/>
+        </w:rPr>
+        <w:lastRenderedPageBreak/>
+        <w:t>5</w:t>
+      </w:r>
+      <w:r>
+        <w:rPr>
+          <w:rFonts w:ascii="Times New Roman" w:hAnsi="Times New Roman" w:cs="Times New Roman"/>
+          <w:b/>
+          <w:bCs/>
+          <w:sz w:val="28"/>
+          <w:szCs w:val="28"/>
+          <w:lang w:val="ru-RU"/>
+        </w:rPr>
+        <w:t>. Сотрудники по обеспечению безопасности</w:t>
+      </w:r>
+      <w:r>
+        <w:rPr>
+          <w:rFonts w:ascii="Times New Roman" w:hAnsi="Times New Roman" w:cs="Times New Roman"/>
+          <w:sz w:val="28"/>
+          <w:szCs w:val="28"/>
+          <w:lang w:val="ru-RU"/>
+        </w:rPr>
+        <w:t>: обеспечение безопасности данных клиентов, контроль доступа к ресурсам компании</w:t>
+      </w:r>
+      <w:r>
+        <w:rPr>
+          <w:rFonts w:ascii="Times New Roman" w:hAnsi="Times New Roman" w:cs="Times New Roman"/>
+          <w:sz w:val="28"/>
+          <w:szCs w:val="28"/>
+          <w:lang w:val="ru-RU"/>
+        </w:rPr>
+        <w:t xml:space="preserve"> – учет доступа к ресурсам у сотрудников</w:t>
+      </w:r>
+      <w:r>
+        <w:rPr>
+          <w:rFonts w:ascii="Times New Roman" w:hAnsi="Times New Roman" w:cs="Times New Roman"/>
+          <w:sz w:val="28"/>
+          <w:szCs w:val="28"/>
+          <w:lang w:val="ru-RU"/>
+        </w:rPr>
+        <w:t xml:space="preserve">. </w:t>
+      </w:r>
+    </w:p>
+    <w:p>
+      <w:pPr>
+        <w:ind w:firstLine="720"/>
+        <w:jc w:val="both"/>
+        <w:rPr>
+          <w:rFonts w:ascii="Times New Roman" w:hAnsi="Times New Roman" w:cs="Times New Roman"/>
+          <w:sz w:val="28"/>
+          <w:szCs w:val="28"/>
+          <w:lang w:val="ru-RU"/>
+        </w:rPr>
+      </w:pPr>
+      <w:r>
+        <w:rPr>
+          <w:rFonts w:ascii="Times New Roman" w:hAnsi="Times New Roman" w:cs="Times New Roman"/>
+          <w:b/>
+          <w:bCs/>
+          <w:sz w:val="28"/>
+          <w:szCs w:val="28"/>
+          <w:lang w:val="ru-RU"/>
+        </w:rPr>
+        <w:t>6</w:t>
+      </w:r>
+      <w:r>
+        <w:rPr>
+          <w:rFonts w:ascii="Times New Roman" w:hAnsi="Times New Roman" w:cs="Times New Roman"/>
+          <w:b/>
+          <w:bCs/>
+          <w:sz w:val="28"/>
+          <w:szCs w:val="28"/>
+          <w:lang w:val="ru-RU"/>
+        </w:rPr>
+        <w:t>. Аналитики</w:t>
+      </w:r>
+      <w:r>
+        <w:rPr>
+          <w:rFonts w:ascii="Times New Roman" w:hAnsi="Times New Roman" w:cs="Times New Roman"/>
+          <w:sz w:val="28"/>
+          <w:szCs w:val="28"/>
+          <w:lang w:val="ru-RU"/>
+        </w:rPr>
+        <w:t>: анализ требований клиентов, создание спецификаций для разработчиков, анализ данных для улучшения работы компании</w:t>
+      </w:r>
+      <w:r>
+        <w:rPr>
+          <w:rFonts w:ascii="Times New Roman" w:hAnsi="Times New Roman" w:cs="Times New Roman"/>
+          <w:sz w:val="28"/>
+          <w:szCs w:val="28"/>
+          <w:lang w:val="ru-RU"/>
+        </w:rPr>
+        <w:t xml:space="preserve"> – создание отчетов по требованиям проектов</w:t>
+      </w:r>
+      <w:r>
+        <w:rPr>
+          <w:rFonts w:ascii="Times New Roman" w:hAnsi="Times New Roman" w:cs="Times New Roman"/>
+          <w:sz w:val="28"/>
+          <w:szCs w:val="28"/>
+          <w:lang w:val="ru-RU"/>
+        </w:rPr>
+        <w:t xml:space="preserve">. </w:t>
+      </w:r>
+    </w:p>
+    <w:p>
+      <w:pPr>
+        <w:ind w:firstLine="720"/>
+        <w:jc w:val="both"/>
+        <w:rPr>
+          <w:rFonts w:ascii="Times New Roman" w:hAnsi="Times New Roman" w:cs="Times New Roman"/>
+          <w:sz w:val="28"/>
+          <w:szCs w:val="28"/>
+          <w:lang w:val="ru-RU"/>
+        </w:rPr>
+      </w:pPr>
+      <w:r>
+        <w:rPr>
+          <w:rFonts w:ascii="Times New Roman" w:hAnsi="Times New Roman" w:cs="Times New Roman"/>
+          <w:b/>
+          <w:bCs/>
+          <w:sz w:val="28"/>
+          <w:szCs w:val="28"/>
+          <w:lang w:val="ru-RU"/>
+        </w:rPr>
+        <w:t>7</w:t>
+      </w:r>
+      <w:r>
+        <w:rPr>
+          <w:rFonts w:ascii="Times New Roman" w:hAnsi="Times New Roman" w:cs="Times New Roman"/>
+          <w:b/>
+          <w:bCs/>
           <w:sz w:val="28"/>
           <w:szCs w:val="28"/>
           <w:lang w:val="ru-RU"/>
         </w:rPr>
         <w:t>.</w:t>
       </w:r>
-    </w:p>
-    <w:p>
-      <w:pPr>
-        <w:ind w:firstLine="720"/>
-        <w:jc w:val="both"/>
-        <w:rPr>
-          <w:rFonts w:ascii="Times New Roman" w:hAnsi="Times New Roman" w:cs="Times New Roman"/>
-          <w:sz w:val="28"/>
-          <w:szCs w:val="28"/>
-          <w:lang w:val="ru-RU"/>
-        </w:rPr>
-      </w:pPr>
-      <w:r>
-        <w:rPr>
-          <w:rFonts w:ascii="Times New Roman" w:hAnsi="Times New Roman" w:cs="Times New Roman"/>
-          <w:b/>
-          <w:bCs/>
-          <w:sz w:val="28"/>
-          <w:szCs w:val="28"/>
-          <w:lang w:val="ru-RU"/>
-        </w:rPr>
-        <w:lastRenderedPageBreak/>
-        <w:t>4.</w:t>
-      </w:r>
-      <w:r>
-        <w:rPr>
-          <w:rFonts w:ascii="Times New Roman" w:hAnsi="Times New Roman" w:cs="Times New Roman"/>
-          <w:b/>
-          <w:bCs/>
-          <w:sz w:val="28"/>
-          <w:szCs w:val="28"/>
-          <w:lang w:val="ru-RU"/>
-        </w:rPr>
-        <w:t xml:space="preserve"> </w:t>
-      </w:r>
-      <w:r>
-        <w:rPr>
-          <w:rFonts w:ascii="Times New Roman" w:hAnsi="Times New Roman" w:cs="Times New Roman"/>
-          <w:b/>
-          <w:bCs/>
-          <w:sz w:val="28"/>
-          <w:szCs w:val="28"/>
-          <w:lang w:val="ru-RU"/>
-        </w:rPr>
-        <w:t>Административный персонал</w:t>
-      </w:r>
-      <w:r>
-        <w:rPr>
-          <w:rFonts w:ascii="Times New Roman" w:hAnsi="Times New Roman" w:cs="Times New Roman"/>
-          <w:sz w:val="28"/>
-          <w:szCs w:val="28"/>
-          <w:lang w:val="ru-RU"/>
-        </w:rPr>
-        <w:t xml:space="preserve">: </w:t>
-      </w:r>
-      <w:r>
-        <w:rPr>
-          <w:rFonts w:ascii="Times New Roman" w:hAnsi="Times New Roman" w:cs="Times New Roman"/>
-          <w:sz w:val="28"/>
-          <w:szCs w:val="28"/>
-          <w:lang w:val="ru-RU"/>
-        </w:rPr>
-        <w:t>найм сотрудников, коммуникация с менеджерами проектов и распределение сотрудников и комманд для проектов в соответствии с требованиями проектов.</w:t>
-      </w:r>
-    </w:p>
-    <w:p>
-      <w:pPr>
-        <w:ind w:firstLine="720"/>
-        <w:jc w:val="both"/>
-        <w:rPr>
-          <w:rFonts w:ascii="Times New Roman" w:hAnsi="Times New Roman" w:cs="Times New Roman"/>
-          <w:sz w:val="28"/>
-          <w:szCs w:val="28"/>
-          <w:lang w:val="ru-RU"/>
-        </w:rPr>
-      </w:pPr>
-      <w:r>
-        <w:rPr>
-          <w:rFonts w:ascii="Times New Roman" w:hAnsi="Times New Roman" w:cs="Times New Roman"/>
-          <w:b/>
-          <w:bCs/>
-          <w:sz w:val="28"/>
-          <w:szCs w:val="28"/>
-          <w:lang w:val="ru-RU"/>
-        </w:rPr>
-        <w:t>5</w:t>
-      </w:r>
-      <w:r>
-        <w:rPr>
-          <w:rFonts w:ascii="Times New Roman" w:hAnsi="Times New Roman" w:cs="Times New Roman"/>
-          <w:b/>
-          <w:bCs/>
-          <w:sz w:val="28"/>
-          <w:szCs w:val="28"/>
-          <w:lang w:val="ru-RU"/>
-        </w:rPr>
-        <w:t>. Финансовый отдел</w:t>
-      </w:r>
-      <w:r>
-        <w:rPr>
-          <w:rFonts w:ascii="Times New Roman" w:hAnsi="Times New Roman" w:cs="Times New Roman"/>
-          <w:sz w:val="28"/>
-          <w:szCs w:val="28"/>
-          <w:lang w:val="ru-RU"/>
-        </w:rPr>
-        <w:t>: учет платежей, бюджетирование проектов,</w:t>
-      </w:r>
-      <w:r>
-        <w:rPr>
-          <w:rFonts w:ascii="Times New Roman" w:hAnsi="Times New Roman" w:cs="Times New Roman"/>
-          <w:sz w:val="28"/>
-          <w:szCs w:val="28"/>
-          <w:lang w:val="ru-RU"/>
-        </w:rPr>
-        <w:t xml:space="preserve"> </w:t>
-      </w:r>
-      <w:r>
-        <w:rPr>
-          <w:rFonts w:ascii="Times New Roman" w:hAnsi="Times New Roman" w:cs="Times New Roman"/>
-          <w:sz w:val="28"/>
-          <w:szCs w:val="28"/>
-          <w:lang w:val="ru-RU"/>
-        </w:rPr>
-        <w:t>финансовая отчетность</w:t>
-      </w:r>
-      <w:r>
-        <w:rPr>
-          <w:rFonts w:ascii="Times New Roman" w:hAnsi="Times New Roman" w:cs="Times New Roman"/>
-          <w:sz w:val="28"/>
-          <w:szCs w:val="28"/>
-          <w:lang w:val="ru-RU"/>
-        </w:rPr>
-        <w:t xml:space="preserve"> – создание отчетов по бюджету, прибыли и затратам проектов</w:t>
-      </w:r>
-      <w:r>
-        <w:rPr>
-          <w:rFonts w:ascii="Times New Roman" w:hAnsi="Times New Roman" w:cs="Times New Roman"/>
-          <w:sz w:val="28"/>
-          <w:szCs w:val="28"/>
-          <w:lang w:val="ru-RU"/>
-        </w:rPr>
-        <w:t>, оплата работы сотрудников</w:t>
+      <w:r>
+        <w:rPr>
+          <w:rFonts w:ascii="Times New Roman" w:hAnsi="Times New Roman" w:cs="Times New Roman"/>
+          <w:b/>
+          <w:bCs/>
+          <w:sz w:val="28"/>
+          <w:szCs w:val="28"/>
+          <w:lang w:val="ru-RU"/>
+        </w:rPr>
+        <w:t xml:space="preserve"> Тестировщики</w:t>
+      </w:r>
+      <w:r>
+        <w:rPr>
+          <w:rFonts w:ascii="Times New Roman" w:hAnsi="Times New Roman" w:cs="Times New Roman"/>
+          <w:sz w:val="28"/>
+          <w:szCs w:val="28"/>
+          <w:lang w:val="ru-RU"/>
+        </w:rPr>
+        <w:t>: проверка качества программного обеспечения, выявление ошибок и проблем в работе ПО</w:t>
+      </w:r>
+      <w:r>
+        <w:rPr>
+          <w:rFonts w:ascii="Times New Roman" w:hAnsi="Times New Roman" w:cs="Times New Roman"/>
+          <w:sz w:val="28"/>
+          <w:szCs w:val="28"/>
+          <w:lang w:val="ru-RU"/>
+        </w:rPr>
+        <w:t>, проверка продукта на соблюдение требований клиента</w:t>
       </w:r>
       <w:r>
         <w:rPr>
@@ -733,146 +907,6 @@
           <w:szCs w:val="28"/>
           <w:lang w:val="ru-RU"/>
         </w:rPr>
-        <w:t>6</w:t>
-      </w:r>
-      <w:r>
-        <w:rPr>
-          <w:rFonts w:ascii="Times New Roman" w:hAnsi="Times New Roman" w:cs="Times New Roman"/>
-          <w:b/>
-          <w:bCs/>
-          <w:sz w:val="28"/>
-          <w:szCs w:val="28"/>
-          <w:lang w:val="ru-RU"/>
-        </w:rPr>
-        <w:t>. Маркетологи</w:t>
-      </w:r>
-      <w:r>
-        <w:rPr>
-          <w:rFonts w:ascii="Times New Roman" w:hAnsi="Times New Roman" w:cs="Times New Roman"/>
-          <w:sz w:val="28"/>
-          <w:szCs w:val="28"/>
-          <w:lang w:val="ru-RU"/>
-        </w:rPr>
-        <w:t>: разработка маркетинговых стратегий</w:t>
-      </w:r>
-      <w:r>
-        <w:rPr>
-          <w:rFonts w:ascii="Times New Roman" w:hAnsi="Times New Roman" w:cs="Times New Roman"/>
-          <w:sz w:val="28"/>
-          <w:szCs w:val="28"/>
-          <w:lang w:val="ru-RU"/>
-        </w:rPr>
-        <w:t xml:space="preserve"> в соответствии с отчетами аналитиков и финансового отдела для привлечения самых </w:t>
-      </w:r>
-      <w:r>
-        <w:rPr>
-          <w:rFonts w:ascii="Times New Roman" w:hAnsi="Times New Roman" w:cs="Times New Roman"/>
-          <w:sz w:val="28"/>
-          <w:szCs w:val="28"/>
-          <w:lang w:val="ru-RU"/>
-        </w:rPr>
-        <w:t>распространенных типов проектов</w:t>
-      </w:r>
-      <w:r>
-        <w:rPr>
-          <w:rFonts w:ascii="Times New Roman" w:hAnsi="Times New Roman" w:cs="Times New Roman"/>
-          <w:sz w:val="28"/>
-          <w:szCs w:val="28"/>
-          <w:lang w:val="ru-RU"/>
-        </w:rPr>
-        <w:t xml:space="preserve"> и прибыльных клиентов</w:t>
-      </w:r>
-      <w:r>
-        <w:rPr>
-          <w:rFonts w:ascii="Times New Roman" w:hAnsi="Times New Roman" w:cs="Times New Roman"/>
-          <w:sz w:val="28"/>
-          <w:szCs w:val="28"/>
-          <w:lang w:val="ru-RU"/>
-        </w:rPr>
-        <w:t xml:space="preserve">, продвижение услуг компании. </w:t>
-      </w:r>
-    </w:p>
-    <w:p>
-      <w:pPr>
-        <w:ind w:firstLine="720"/>
-        <w:jc w:val="both"/>
-        <w:rPr>
-          <w:rFonts w:ascii="Times New Roman" w:hAnsi="Times New Roman" w:cs="Times New Roman"/>
-          <w:sz w:val="28"/>
-          <w:szCs w:val="28"/>
-          <w:lang w:val="ru-RU"/>
-        </w:rPr>
-      </w:pPr>
-      <w:r>
-        <w:rPr>
-          <w:rFonts w:ascii="Times New Roman" w:hAnsi="Times New Roman" w:cs="Times New Roman"/>
-          <w:b/>
-          <w:bCs/>
-          <w:sz w:val="28"/>
-          <w:szCs w:val="28"/>
-          <w:lang w:val="ru-RU"/>
-        </w:rPr>
-        <w:t>7</w:t>
-      </w:r>
-      <w:r>
-        <w:rPr>
-          <w:rFonts w:ascii="Times New Roman" w:hAnsi="Times New Roman" w:cs="Times New Roman"/>
-          <w:b/>
-          <w:bCs/>
-          <w:sz w:val="28"/>
-          <w:szCs w:val="28"/>
-          <w:lang w:val="ru-RU"/>
-        </w:rPr>
-        <w:t>. Сотрудники по обеспечению безопасности</w:t>
-      </w:r>
-      <w:r>
-        <w:rPr>
-          <w:rFonts w:ascii="Times New Roman" w:hAnsi="Times New Roman" w:cs="Times New Roman"/>
-          <w:sz w:val="28"/>
-          <w:szCs w:val="28"/>
-          <w:lang w:val="ru-RU"/>
-        </w:rPr>
-        <w:t>: обеспечение безопасности данных клиентов, контроль доступа к ресурсам компании</w:t>
-      </w:r>
-      <w:r>
-        <w:rPr>
-          <w:rFonts w:ascii="Times New Roman" w:hAnsi="Times New Roman" w:cs="Times New Roman"/>
-          <w:sz w:val="28"/>
-          <w:szCs w:val="28"/>
-          <w:lang w:val="ru-RU"/>
-        </w:rPr>
-        <w:t xml:space="preserve"> – учет доступа к ресурсам у сотрудников</w:t>
-      </w:r>
-      <w:r>
-        <w:rPr>
-          <w:rFonts w:ascii="Times New Roman" w:hAnsi="Times New Roman" w:cs="Times New Roman"/>
-          <w:sz w:val="28"/>
-          <w:szCs w:val="28"/>
-          <w:lang w:val="ru-RU"/>
-        </w:rPr>
-        <w:t xml:space="preserve">. </w:t>
-      </w:r>
-    </w:p>
-    <w:p>
-      <w:pPr>
-        <w:ind w:firstLine="720"/>
-        <w:jc w:val="both"/>
-        <w:rPr>
-          <w:rFonts w:ascii="Times New Roman" w:hAnsi="Times New Roman" w:cs="Times New Roman"/>
-          <w:sz w:val="28"/>
-          <w:szCs w:val="28"/>
-          <w:lang w:val="ru-RU"/>
-        </w:rPr>
-      </w:pPr>
-      <w:r>
-        <w:rPr>
-          <w:rFonts w:ascii="Times New Roman" w:hAnsi="Times New Roman" w:cs="Times New Roman"/>
-          <w:b/>
-          <w:bCs/>
-          <w:sz w:val="28"/>
-          <w:szCs w:val="28"/>
-          <w:lang w:val="ru-RU"/>
-        </w:rPr>
         <w:t>8</w:t>
       </w:r>
       <w:r>
@@ -884,128 +918,6 @@
           <w:szCs w:val="28"/>
           <w:lang w:val="ru-RU"/>
         </w:rPr>
-        <w:t>. Аналитики</w:t>
-      </w:r>
-      <w:r>
-        <w:rPr>
-          <w:rFonts w:ascii="Times New Roman" w:hAnsi="Times New Roman" w:cs="Times New Roman"/>
-          <w:sz w:val="28"/>
-          <w:szCs w:val="28"/>
-          <w:lang w:val="ru-RU"/>
-        </w:rPr>
-        <w:t>: анализ требований клиентов, создание спецификаций для разработчиков, анализ данных для улучшения работы компании</w:t>
-      </w:r>
-      <w:r>
-        <w:rPr>
-          <w:rFonts w:ascii="Times New Roman" w:hAnsi="Times New Roman" w:cs="Times New Roman"/>
-          <w:sz w:val="28"/>
-          <w:szCs w:val="28"/>
-          <w:lang w:val="ru-RU"/>
-        </w:rPr>
-        <w:t xml:space="preserve"> – создание отчетов по требованиям проектов</w:t>
-      </w:r>
-      <w:r>
-        <w:rPr>
-          <w:rFonts w:ascii="Times New Roman" w:hAnsi="Times New Roman" w:cs="Times New Roman"/>
-          <w:sz w:val="28"/>
-          <w:szCs w:val="28"/>
-          <w:lang w:val="ru-RU"/>
-        </w:rPr>
-        <w:t xml:space="preserve">. </w:t>
-      </w:r>
-    </w:p>
-    <w:p>
-      <w:pPr>
-        <w:ind w:firstLine="720"/>
-        <w:jc w:val="both"/>
-        <w:rPr>
-          <w:rFonts w:ascii="Times New Roman" w:hAnsi="Times New Roman" w:cs="Times New Roman"/>
-          <w:sz w:val="28"/>
-          <w:szCs w:val="28"/>
-          <w:lang w:val="ru-RU"/>
-        </w:rPr>
-      </w:pPr>
-      <w:r>
-        <w:rPr>
-          <w:rFonts w:ascii="Times New Roman" w:hAnsi="Times New Roman" w:cs="Times New Roman"/>
-          <w:b/>
-          <w:bCs/>
-          <w:sz w:val="28"/>
-          <w:szCs w:val="28"/>
-          <w:lang w:val="ru-RU"/>
-        </w:rPr>
-        <w:t>9.</w:t>
-      </w:r>
-      <w:r>
-        <w:rPr>
-          <w:rFonts w:ascii="Times New Roman" w:hAnsi="Times New Roman" w:cs="Times New Roman"/>
-          <w:b/>
-          <w:bCs/>
-          <w:sz w:val="28"/>
-          <w:szCs w:val="28"/>
-          <w:lang w:val="ru-RU"/>
-        </w:rPr>
-        <w:t xml:space="preserve"> Тестировщики</w:t>
-      </w:r>
-      <w:r>
-        <w:rPr>
-          <w:rFonts w:ascii="Times New Roman" w:hAnsi="Times New Roman" w:cs="Times New Roman"/>
-          <w:sz w:val="28"/>
-          <w:szCs w:val="28"/>
-          <w:lang w:val="ru-RU"/>
-        </w:rPr>
-        <w:t>: проверка качества программного обеспечения, выявление ошибок и проблем в работе ПО</w:t>
-      </w:r>
-      <w:r>
-        <w:rPr>
-          <w:rFonts w:ascii="Times New Roman" w:hAnsi="Times New Roman" w:cs="Times New Roman"/>
-          <w:sz w:val="28"/>
-          <w:szCs w:val="28"/>
-          <w:lang w:val="ru-RU"/>
-        </w:rPr>
-        <w:t>, проверка продукта на соблюдение требований клиента</w:t>
-      </w:r>
-      <w:r>
-        <w:rPr>
-          <w:rFonts w:ascii="Times New Roman" w:hAnsi="Times New Roman" w:cs="Times New Roman"/>
-          <w:sz w:val="28"/>
-          <w:szCs w:val="28"/>
-          <w:lang w:val="ru-RU"/>
-        </w:rPr>
-        <w:t xml:space="preserve">. </w:t>
-      </w:r>
-    </w:p>
-    <w:p>
-      <w:pPr>
-        <w:ind w:firstLine="720"/>
-        <w:jc w:val="both"/>
-        <w:rPr>
-          <w:rFonts w:ascii="Times New Roman" w:hAnsi="Times New Roman" w:cs="Times New Roman"/>
-          <w:sz w:val="28"/>
-          <w:szCs w:val="28"/>
-          <w:lang w:val="ru-RU"/>
-        </w:rPr>
-      </w:pPr>
-      <w:r>
-        <w:rPr>
-          <w:rFonts w:ascii="Times New Roman" w:hAnsi="Times New Roman" w:cs="Times New Roman"/>
-          <w:b/>
-          <w:bCs/>
-          <w:sz w:val="28"/>
-          <w:szCs w:val="28"/>
-          <w:lang w:val="ru-RU"/>
-        </w:rPr>
-        <w:t>10</w:t>
-      </w:r>
-      <w:r>
-        <w:rPr>
-          <w:rFonts w:ascii="Times New Roman" w:hAnsi="Times New Roman" w:cs="Times New Roman"/>
-          <w:b/>
-          <w:bCs/>
-          <w:sz w:val="28"/>
-          <w:szCs w:val="28"/>
-          <w:lang w:val="ru-RU"/>
-        </w:rPr>
         <w:t>. Сотрудники службы поддержки</w:t>
       </w:r>
       <w:r>
@@ -1056,18 +968,7 @@
           <w:szCs w:val="28"/>
           <w:lang w:val="ru-RU"/>
         </w:rPr>
-        <w:t>1</w:t>
-      </w:r>
-      <w:r>
-        <w:rPr>
-          <w:rFonts w:ascii="Times New Roman" w:hAnsi="Times New Roman" w:cs="Times New Roman"/>
-          <w:b/>
-          <w:bCs/>
-          <w:sz w:val="28"/>
-          <w:szCs w:val="28"/>
-          <w:lang w:val="ru-RU"/>
-        </w:rPr>
-        <w:t>1</w:t>
+        <w:t>9</w:t>
       </w:r>
       <w:r>
         <w:rPr>

</xml_diff>